<commit_message>
optimizing convert documents func process and styles , and fix the bug of bilibili community uploading content with wrong format and missing images.
</commit_message>
<xml_diff>
--- a/tests/assets/posts/PostSync介绍.docx
+++ b/tests/assets/posts/PostSync介绍.docx
@@ -7,11 +7,39 @@
       <w:r/>
     </w:p>
     <w:p>
-      <w:r/>
-    </w:p>
-    <w:p>
       <w:r>
-        <w:t>&lt;image: logo.png&gt;</w:t>
+        <w:drawing>
+          <wp:inline xmlns:a="http://schemas.openxmlformats.org/drawingml/2006/main" xmlns:pic="http://schemas.openxmlformats.org/drawingml/2006/picture">
+            <wp:extent cx="1219200" cy="1219200"/>
+            <wp:docPr id="1" name="Picture 1"/>
+            <wp:cNvGraphicFramePr>
+              <a:graphicFrameLocks noChangeAspect="1"/>
+            </wp:cNvGraphicFramePr>
+            <a:graphic>
+              <a:graphicData uri="http://schemas.openxmlformats.org/drawingml/2006/picture">
+                <pic:pic>
+                  <pic:nvPicPr>
+                    <pic:cNvPr id="0" name="image.png"/>
+                    <pic:cNvPicPr/>
+                  </pic:nvPicPr>
+                  <pic:blipFill>
+                    <a:blip r:embed="rId9"/>
+                    <a:stretch>
+                      <a:fillRect/>
+                    </a:stretch>
+                  </pic:blipFill>
+                  <pic:spPr>
+                    <a:xfrm>
+                      <a:off x="0" y="0"/>
+                      <a:ext cx="1219200" cy="1219200"/>
+                    </a:xfrm>
+                    <a:prstGeom prst="rect"/>
+                  </pic:spPr>
+                </pic:pic>
+              </a:graphicData>
+            </a:graphic>
+          </wp:inline>
+        </w:drawing>
       </w:r>
     </w:p>
     <w:p>
@@ -176,8 +204,13 @@
         <w:rPr>
           <w:rFonts w:ascii="Courier" w:hAnsi="Courier"/>
         </w:rPr>
-        <w:t>bash pyinstaller PostSync.spec</w:t>
+        <w:t>pyinstaller PostSync.spec</w:t>
+        <w:br/>
       </w:r>
+      <w:r/>
+    </w:p>
+    <w:p>
+      <w:r/>
       <w:r>
         <w:t>接着拷贝config.yaml到dist/PostSync目录下，命令行运行PostSync.exe即可</w:t>
       </w:r>

</xml_diff>